<commit_message>
Final Hand in Status
</commit_message>
<xml_diff>
--- a/Q3/Question3.docx
+++ b/Q3/Question3.docx
@@ -217,8 +217,6 @@
         </w:rPr>
         <w:t>This question was very easy to implement.</w:t>
       </w:r>
-      <w:bookmarkStart w:id="0" w:name="_GoBack"/>
-      <w:bookmarkEnd w:id="0"/>
     </w:p>
     <w:p>
       <w:pPr>
@@ -278,6 +276,14 @@
           <w:t>http://www-h.eng.cam.ac.uk/help/tpl/languages/flexbison/</w:t>
         </w:r>
       </w:hyperlink>
+      <w:r>
+        <w:rPr>
+          <w:rStyle w:val="Hyperlink"/>
+        </w:rPr>
+        <w:t xml:space="preserve"> http://www.gnu.org/software/bison/manual/bison.html</w:t>
+      </w:r>
+      <w:bookmarkStart w:id="0" w:name="_GoBack"/>
+      <w:bookmarkEnd w:id="0"/>
     </w:p>
     <w:sectPr>
       <w:headerReference w:type="default" r:id="rId7"/>

</xml_diff>